<commit_message>
Appending text to acknowlegement file from homework branch
</commit_message>
<xml_diff>
--- a/Lectures/week1/Week1_Homework.docx
+++ b/Lectures/week1/Week1_Homework.docx
@@ -223,7 +223,7 @@
       </w:r>
       <w:proofErr w:type="gramEnd"/>
       <w:r>
-        <w:t xml:space="preserve"> newly created text file 2) Week1_homework.doc with the screenshot) after staging with a commit message “Added acknowledgement file” &amp; “Completed step 5 in homework”</w:t>
+        <w:t xml:space="preserve"> newly created text file 2) Week1_homework.doc with the screenshot) after staging with a commit message Added acknowledgement file” &amp; “Completed step 5 in homework”</w:t>
       </w:r>
     </w:p>
     <w:p>
@@ -323,6 +323,9 @@
       </w:pPr>
       <w:r>
         <w:t>Commit your work after staging with a message “Appending text to acknowledgement file from homework branch”.</w:t>
+      </w:r>
+      <w:r>
+        <w:t xml:space="preserve"> </w:t>
       </w:r>
     </w:p>
     <w:p>

</xml_diff>